<commit_message>
Neutron detection principles and Gd revision
</commit_message>
<xml_diff>
--- a/ALPIDE/ALPIDE (current draft).docx
+++ b/ALPIDE/ALPIDE (current draft).docx
@@ -581,13 +581,7 @@
         <w:rPr>
           <w:lang w:val="en-US"/>
         </w:rPr>
-        <w:t>who</w:t>
-      </w:r>
-      <w:r>
-        <w:rPr>
-          <w:lang w:val="en-US"/>
-        </w:rPr>
-        <w:t xml:space="preserve"> is </w:t>
+        <w:t xml:space="preserve">who is </w:t>
       </w:r>
       <w:r>
         <w:rPr>
@@ -725,19 +719,7 @@
         <w:rPr>
           <w:lang w:val="en-US"/>
         </w:rPr>
-        <w:t xml:space="preserve"> topped off with </w:t>
-      </w:r>
-      <w:r>
-        <w:rPr>
-          <w:lang w:val="en-US"/>
-        </w:rPr>
-        <w:t xml:space="preserve">~11um </w:t>
-      </w:r>
-      <w:r>
-        <w:rPr>
-          <w:lang w:val="en-US"/>
-        </w:rPr>
-        <w:t xml:space="preserve">of aluminum.  </w:t>
+        <w:t xml:space="preserve"> topped off with ~11um of aluminum.  </w:t>
       </w:r>
     </w:p>
     <w:p>
@@ -834,103 +816,129 @@
         </w:rPr>
         <w:t xml:space="preserve">simultaneously </w:t>
       </w:r>
+      <w:r>
+        <w:rPr>
+          <w:lang w:val="en-US"/>
+        </w:rPr>
+        <w:t xml:space="preserve">and columns sequentially. Readout is controlled at the chip periphery. </w:t>
+      </w:r>
+    </w:p>
+    <w:p>
+      <w:pPr>
+        <w:pStyle w:val="ListParagraph"/>
+        <w:numPr>
+          <w:ilvl w:val="0"/>
+          <w:numId w:val="1"/>
+        </w:numPr>
+        <w:rPr>
+          <w:lang w:val="en-US"/>
+        </w:rPr>
+      </w:pPr>
+      <w:r>
+        <w:rPr>
+          <w:lang w:val="en-US"/>
+        </w:rPr>
+        <w:t xml:space="preserve">For every double column there is a dedicated priority encoder. </w:t>
+      </w:r>
+    </w:p>
+    <w:p>
+      <w:pPr>
+        <w:pStyle w:val="ListParagraph"/>
+        <w:numPr>
+          <w:ilvl w:val="0"/>
+          <w:numId w:val="1"/>
+        </w:numPr>
+        <w:rPr>
+          <w:lang w:val="en-US"/>
+        </w:rPr>
+      </w:pPr>
+      <w:r>
+        <w:rPr>
+          <w:lang w:val="en-US"/>
+        </w:rPr>
+        <w:t xml:space="preserve">Priority encoders are responsible for generating hit pixel address and sending said address to the </w:t>
+      </w:r>
+      <w:proofErr w:type="gramStart"/>
+      <w:r>
+        <w:rPr>
+          <w:lang w:val="en-US"/>
+        </w:rPr>
+        <w:t>periphery.(?)</w:t>
+      </w:r>
+      <w:proofErr w:type="gramEnd"/>
+    </w:p>
+    <w:p>
+      <w:pPr>
+        <w:pStyle w:val="ListParagraph"/>
+        <w:rPr>
+          <w:lang w:val="en-US"/>
+        </w:rPr>
+      </w:pPr>
+    </w:p>
+    <w:p>
+      <w:pPr>
+        <w:pStyle w:val="ListParagraph"/>
+        <w:numPr>
+          <w:ilvl w:val="0"/>
+          <w:numId w:val="1"/>
+        </w:numPr>
+        <w:rPr>
+          <w:lang w:val="en-US"/>
+        </w:rPr>
+      </w:pPr>
+      <w:r>
+        <w:rPr>
+          <w:lang w:val="en-US"/>
+        </w:rPr>
+        <w:t>An illustration of the chip is presented in fig?? [</w:t>
+      </w:r>
       <w:proofErr w:type="spellStart"/>
       <w:r>
         <w:rPr>
           <w:lang w:val="en-US"/>
         </w:rPr>
-        <w:t xml:space="preserve">and </w:t>
+        <w:t>pCT</w:t>
       </w:r>
       <w:proofErr w:type="spellEnd"/>
       <w:r>
         <w:rPr>
           <w:lang w:val="en-US"/>
         </w:rPr>
-        <w:t xml:space="preserve">columns sequentially. Readout is controlled at the chip periphery. </w:t>
-      </w:r>
-    </w:p>
-    <w:p>
-      <w:pPr>
-        <w:pStyle w:val="ListParagraph"/>
-        <w:numPr>
-          <w:ilvl w:val="0"/>
-          <w:numId w:val="1"/>
-        </w:numPr>
-        <w:rPr>
-          <w:lang w:val="en-US"/>
-        </w:rPr>
-      </w:pPr>
-      <w:r>
-        <w:rPr>
-          <w:lang w:val="en-US"/>
-        </w:rPr>
-        <w:t xml:space="preserve">For every double column there is a dedicated priority encoder. </w:t>
-      </w:r>
-    </w:p>
-    <w:p>
-      <w:pPr>
-        <w:pStyle w:val="ListParagraph"/>
-        <w:numPr>
-          <w:ilvl w:val="0"/>
-          <w:numId w:val="1"/>
-        </w:numPr>
-        <w:rPr>
-          <w:lang w:val="en-US"/>
-        </w:rPr>
-      </w:pPr>
-      <w:r>
-        <w:rPr>
-          <w:lang w:val="en-US"/>
-        </w:rPr>
-        <w:t xml:space="preserve">Priority encoders are responsible for generating hit pixel address and sending said address to the </w:t>
+        <w:t xml:space="preserve"> He </w:t>
       </w:r>
       <w:proofErr w:type="gramStart"/>
       <w:r>
         <w:rPr>
           <w:lang w:val="en-US"/>
         </w:rPr>
-        <w:t>periphery.(?)</w:t>
+        <w:t>Ions]</w:t>
+      </w:r>
+      <w:r>
+        <w:rPr>
+          <w:lang w:val="en-US"/>
+        </w:rPr>
+        <w:t>[</w:t>
       </w:r>
       <w:proofErr w:type="gramEnd"/>
-    </w:p>
-    <w:p>
-      <w:pPr>
-        <w:pStyle w:val="ListParagraph"/>
-        <w:rPr>
-          <w:lang w:val="en-US"/>
-        </w:rPr>
-      </w:pPr>
-    </w:p>
-    <w:p>
-      <w:pPr>
-        <w:pStyle w:val="ListParagraph"/>
-        <w:numPr>
-          <w:ilvl w:val="0"/>
-          <w:numId w:val="1"/>
-        </w:numPr>
-        <w:rPr>
-          <w:lang w:val="en-US"/>
-        </w:rPr>
-      </w:pPr>
-      <w:r>
-        <w:rPr>
-          <w:lang w:val="en-US"/>
-        </w:rPr>
-        <w:t>An illustration of the chip is presented in fig?? [</w:t>
+      <w:r>
+        <w:rPr>
+          <w:lang w:val="en-US"/>
+        </w:rPr>
+        <w:t xml:space="preserve">or </w:t>
       </w:r>
       <w:proofErr w:type="spellStart"/>
       <w:r>
         <w:rPr>
           <w:lang w:val="en-US"/>
         </w:rPr>
-        <w:t>pCT</w:t>
+        <w:t>Viljar</w:t>
       </w:r>
       <w:proofErr w:type="spellEnd"/>
       <w:r>
         <w:rPr>
           <w:lang w:val="en-US"/>
         </w:rPr>
-        <w:t xml:space="preserve"> He Ions]</w:t>
+        <w:t>]</w:t>
       </w:r>
     </w:p>
     <w:p>
@@ -953,9 +961,9 @@
           <w:lang w:val="en-US"/>
         </w:rPr>
         <w:drawing>
-          <wp:inline distT="0" distB="0" distL="0" distR="0" wp14:anchorId="27A28237" wp14:editId="206A3234">
-            <wp:extent cx="3337427" cy="1975555"/>
-            <wp:effectExtent l="0" t="0" r="3175" b="5715"/>
+          <wp:inline distT="0" distB="0" distL="0" distR="0" wp14:anchorId="27A28237" wp14:editId="1258B9A2">
+            <wp:extent cx="2051809" cy="1214547"/>
+            <wp:effectExtent l="0" t="0" r="5715" b="5080"/>
             <wp:docPr id="2" name="Picture 2" descr="A screenshot of a computer&#10;&#10;Description automatically generated"/>
             <wp:cNvGraphicFramePr>
               <a:graphicFrameLocks xmlns:a="http://schemas.openxmlformats.org/drawingml/2006/main" noChangeAspect="1"/>
@@ -976,7 +984,7 @@
                   <pic:spPr>
                     <a:xfrm>
                       <a:off x="0" y="0"/>
-                      <a:ext cx="3350271" cy="1983158"/>
+                      <a:ext cx="2099621" cy="1242849"/>
                     </a:xfrm>
                     <a:prstGeom prst="rect">
                       <a:avLst/>
@@ -992,16 +1000,31 @@
         <w:rPr>
           <w:lang w:val="en-US"/>
         </w:rPr>
-        <w:t xml:space="preserve">or </w:t>
-      </w:r>
-      <w:r>
-        <w:rPr>
+        <w:t>or</w:t>
+      </w:r>
+    </w:p>
+    <w:p>
+      <w:pPr>
+        <w:jc w:val="center"/>
+        <w:rPr>
+          <w:lang w:val="en-US"/>
+        </w:rPr>
+      </w:pPr>
+      <w:r>
+        <w:rPr>
+          <w:lang w:val="en-US"/>
+        </w:rPr>
+        <w:t xml:space="preserve"> </w:t>
+      </w:r>
+      <w:r>
+        <w:rPr>
+          <w:noProof/>
           <w:lang w:val="en-US"/>
         </w:rPr>
         <w:drawing>
-          <wp:inline distT="0" distB="0" distL="0" distR="0" wp14:anchorId="04BD3FB9" wp14:editId="65AB6D0F">
-            <wp:extent cx="1853852" cy="1670550"/>
-            <wp:effectExtent l="0" t="0" r="635" b="6350"/>
+          <wp:inline distT="0" distB="0" distL="0" distR="0" wp14:anchorId="04BD3FB9" wp14:editId="13DBE6BE">
+            <wp:extent cx="1494989" cy="1347170"/>
+            <wp:effectExtent l="0" t="0" r="3810" b="0"/>
             <wp:docPr id="6" name="Picture 6" descr="A screenshot of a cell phone&#10;&#10;Description automatically generated"/>
             <wp:cNvGraphicFramePr>
               <a:graphicFrameLocks xmlns:a="http://schemas.openxmlformats.org/drawingml/2006/main" noChangeAspect="1"/>
@@ -1022,7 +1045,7 @@
                   <pic:spPr>
                     <a:xfrm>
                       <a:off x="0" y="0"/>
-                      <a:ext cx="1871040" cy="1686039"/>
+                      <a:ext cx="1520384" cy="1370054"/>
                     </a:xfrm>
                     <a:prstGeom prst="rect">
                       <a:avLst/>
@@ -1034,196 +1057,21 @@
           </wp:inline>
         </w:drawing>
       </w:r>
-    </w:p>
-    <w:p>
-      <w:pPr>
-        <w:rPr>
-          <w:lang w:val="en-US"/>
-        </w:rPr>
-      </w:pPr>
-    </w:p>
-    <w:p>
-      <w:pPr>
-        <w:rPr>
-          <w:lang w:val="en-US"/>
-        </w:rPr>
-      </w:pPr>
-      <w:r>
-        <w:rPr>
-          <w:lang w:val="en-US"/>
-        </w:rPr>
-        <w:t>Pixel</w:t>
-      </w:r>
-    </w:p>
-    <w:p>
-      <w:pPr>
-        <w:pStyle w:val="ListParagraph"/>
-        <w:numPr>
-          <w:ilvl w:val="0"/>
-          <w:numId w:val="1"/>
-        </w:numPr>
-        <w:rPr>
-          <w:lang w:val="en-US"/>
-        </w:rPr>
-      </w:pPr>
-      <w:r>
-        <w:rPr>
-          <w:lang w:val="en-US"/>
-        </w:rPr>
-        <w:t xml:space="preserve">A cross-sectional view of a pixel is illustrated in </w:t>
-      </w:r>
-      <w:proofErr w:type="gramStart"/>
-      <w:r>
-        <w:rPr>
-          <w:lang w:val="en-US"/>
-        </w:rPr>
-        <w:t>fig ?</w:t>
-      </w:r>
-      <w:proofErr w:type="gramEnd"/>
-      <w:r>
-        <w:rPr>
-          <w:lang w:val="en-US"/>
-        </w:rPr>
-        <w:t xml:space="preserve">?. </w:t>
-      </w:r>
-    </w:p>
-    <w:p>
-      <w:pPr>
-        <w:pStyle w:val="ListParagraph"/>
-        <w:numPr>
-          <w:ilvl w:val="0"/>
-          <w:numId w:val="1"/>
-        </w:numPr>
-        <w:rPr>
-          <w:lang w:val="en-US"/>
-        </w:rPr>
-      </w:pPr>
-      <w:r>
-        <w:rPr>
-          <w:lang w:val="en-US"/>
-        </w:rPr>
-        <w:t xml:space="preserve">The sensor </w:t>
-      </w:r>
-      <w:r>
-        <w:rPr>
-          <w:lang w:val="en-US"/>
-        </w:rPr>
-        <w:t xml:space="preserve">is realized on a silicon substrate on which a highly resistive epitaxial layer (the active volume) is grown. </w:t>
-      </w:r>
-    </w:p>
-    <w:p>
-      <w:pPr>
-        <w:pStyle w:val="ListParagraph"/>
-        <w:numPr>
-          <w:ilvl w:val="0"/>
-          <w:numId w:val="1"/>
-        </w:numPr>
-        <w:rPr>
-          <w:lang w:val="en-US"/>
-        </w:rPr>
-      </w:pPr>
-      <w:r>
-        <w:rPr>
-          <w:lang w:val="en-US"/>
-        </w:rPr>
-        <w:t>Possible thickness of the active layer ranges from 18um to 30um.</w:t>
-      </w:r>
-    </w:p>
-    <w:p>
-      <w:pPr>
-        <w:pStyle w:val="ListParagraph"/>
-        <w:numPr>
-          <w:ilvl w:val="0"/>
-          <w:numId w:val="1"/>
-        </w:numPr>
-        <w:rPr>
-          <w:lang w:val="en-US"/>
-        </w:rPr>
-      </w:pPr>
-      <w:r>
-        <w:rPr>
-          <w:lang w:val="en-US"/>
-        </w:rPr>
-        <w:t xml:space="preserve">P-wells are placed into the epitaxial layer. </w:t>
-      </w:r>
-    </w:p>
-    <w:p>
-      <w:pPr>
-        <w:pStyle w:val="ListParagraph"/>
-        <w:numPr>
-          <w:ilvl w:val="0"/>
-          <w:numId w:val="1"/>
-        </w:numPr>
-        <w:rPr>
-          <w:lang w:val="en-US"/>
-        </w:rPr>
-      </w:pPr>
-      <w:r>
-        <w:rPr>
-          <w:lang w:val="en-US"/>
-        </w:rPr>
-        <w:t xml:space="preserve">A potential barrier forms where the heavily p-doped (P++) substrate and (P+) wells meet the lightly p-doped (P-) epitaxial layer. </w:t>
-      </w:r>
-    </w:p>
-    <w:p>
-      <w:pPr>
-        <w:pStyle w:val="ListParagraph"/>
-        <w:numPr>
-          <w:ilvl w:val="0"/>
-          <w:numId w:val="1"/>
-        </w:numPr>
-        <w:rPr>
-          <w:lang w:val="en-US"/>
-        </w:rPr>
-      </w:pPr>
-      <w:r>
-        <w:rPr>
-          <w:lang w:val="en-US"/>
-        </w:rPr>
-        <w:t xml:space="preserve">Electrons (e) are </w:t>
-      </w:r>
-      <w:r>
-        <w:rPr>
-          <w:lang w:val="en-US"/>
-        </w:rPr>
-        <w:t>vertically confined</w:t>
-      </w:r>
-      <w:r>
-        <w:rPr>
-          <w:lang w:val="en-US"/>
-        </w:rPr>
-        <w:t xml:space="preserve"> by the potential barriers and </w:t>
-      </w:r>
-      <w:r>
-        <w:rPr>
-          <w:lang w:val="en-US"/>
-        </w:rPr>
-        <w:t>diffuse laterally</w:t>
-      </w:r>
-      <w:r>
-        <w:rPr>
-          <w:lang w:val="en-US"/>
-        </w:rPr>
-        <w:t xml:space="preserve"> across pixels. </w:t>
-      </w:r>
-    </w:p>
-    <w:p>
-      <w:pPr>
-        <w:pStyle w:val="ListParagraph"/>
-        <w:jc w:val="center"/>
-        <w:rPr>
-          <w:lang w:val="en-US"/>
-        </w:rPr>
-      </w:pPr>
       <w:r>
         <w:rPr>
           <w:noProof/>
         </w:rPr>
+        <w:t xml:space="preserve"> </w:t>
+      </w:r>
+      <w:r>
+        <w:rPr>
+          <w:lang w:val="en-US"/>
+        </w:rPr>
         <w:drawing>
-          <wp:inline distT="0" distB="0" distL="0" distR="0" wp14:anchorId="5E0A47B3" wp14:editId="57ADCCFD">
-            <wp:extent cx="2773885" cy="1750197"/>
-            <wp:effectExtent l="0" t="0" r="0" b="2540"/>
-            <wp:docPr id="5" name="Picture 5" descr="A close up of a map&#10;&#10;Description automatically generated"/>
+          <wp:inline distT="0" distB="0" distL="0" distR="0" wp14:anchorId="001F08DF" wp14:editId="790C6F5C">
+            <wp:extent cx="1564204" cy="1368680"/>
+            <wp:effectExtent l="0" t="0" r="0" b="3175"/>
+            <wp:docPr id="7" name="Picture 7" descr="A screenshot of a cell phone&#10;&#10;Description automatically generated"/>
             <wp:cNvGraphicFramePr>
               <a:graphicFrameLocks xmlns:a="http://schemas.openxmlformats.org/drawingml/2006/main" noChangeAspect="1"/>
             </wp:cNvGraphicFramePr>
@@ -1243,6 +1091,227 @@
                   <pic:spPr>
                     <a:xfrm>
                       <a:off x="0" y="0"/>
+                      <a:ext cx="1612015" cy="1410515"/>
+                    </a:xfrm>
+                    <a:prstGeom prst="rect">
+                      <a:avLst/>
+                    </a:prstGeom>
+                  </pic:spPr>
+                </pic:pic>
+              </a:graphicData>
+            </a:graphic>
+          </wp:inline>
+        </w:drawing>
+      </w:r>
+    </w:p>
+    <w:p>
+      <w:pPr>
+        <w:rPr>
+          <w:lang w:val="en-US"/>
+        </w:rPr>
+      </w:pPr>
+    </w:p>
+    <w:p>
+      <w:pPr>
+        <w:rPr>
+          <w:lang w:val="en-US"/>
+        </w:rPr>
+      </w:pPr>
+      <w:r>
+        <w:rPr>
+          <w:lang w:val="en-US"/>
+        </w:rPr>
+        <w:t>Pixel</w:t>
+      </w:r>
+    </w:p>
+    <w:p>
+      <w:pPr>
+        <w:pStyle w:val="ListParagraph"/>
+        <w:numPr>
+          <w:ilvl w:val="0"/>
+          <w:numId w:val="1"/>
+        </w:numPr>
+        <w:rPr>
+          <w:lang w:val="en-US"/>
+        </w:rPr>
+      </w:pPr>
+      <w:r>
+        <w:rPr>
+          <w:lang w:val="en-US"/>
+        </w:rPr>
+        <w:t xml:space="preserve">A cross-sectional view of a pixel is illustrated in </w:t>
+      </w:r>
+      <w:proofErr w:type="gramStart"/>
+      <w:r>
+        <w:rPr>
+          <w:lang w:val="en-US"/>
+        </w:rPr>
+        <w:t>fig ?</w:t>
+      </w:r>
+      <w:proofErr w:type="gramEnd"/>
+      <w:r>
+        <w:rPr>
+          <w:lang w:val="en-US"/>
+        </w:rPr>
+        <w:t xml:space="preserve">?. </w:t>
+      </w:r>
+    </w:p>
+    <w:p>
+      <w:pPr>
+        <w:pStyle w:val="ListParagraph"/>
+        <w:numPr>
+          <w:ilvl w:val="0"/>
+          <w:numId w:val="1"/>
+        </w:numPr>
+        <w:rPr>
+          <w:lang w:val="en-US"/>
+        </w:rPr>
+      </w:pPr>
+      <w:r>
+        <w:rPr>
+          <w:lang w:val="en-US"/>
+        </w:rPr>
+        <w:t xml:space="preserve">The sensor </w:t>
+      </w:r>
+      <w:r>
+        <w:rPr>
+          <w:lang w:val="en-US"/>
+        </w:rPr>
+        <w:t xml:space="preserve">is realized on a silicon substrate on which a highly resistive epitaxial layer (the active volume) is grown. </w:t>
+      </w:r>
+    </w:p>
+    <w:p>
+      <w:pPr>
+        <w:pStyle w:val="ListParagraph"/>
+        <w:numPr>
+          <w:ilvl w:val="0"/>
+          <w:numId w:val="1"/>
+        </w:numPr>
+        <w:rPr>
+          <w:lang w:val="en-US"/>
+        </w:rPr>
+      </w:pPr>
+      <w:r>
+        <w:rPr>
+          <w:lang w:val="en-US"/>
+        </w:rPr>
+        <w:t>Possible thickness of the active layer ranges from 18um to 30um.</w:t>
+      </w:r>
+    </w:p>
+    <w:p>
+      <w:pPr>
+        <w:pStyle w:val="ListParagraph"/>
+        <w:numPr>
+          <w:ilvl w:val="0"/>
+          <w:numId w:val="1"/>
+        </w:numPr>
+        <w:rPr>
+          <w:lang w:val="en-US"/>
+        </w:rPr>
+      </w:pPr>
+      <w:r>
+        <w:rPr>
+          <w:lang w:val="en-US"/>
+        </w:rPr>
+        <w:t xml:space="preserve">P-wells are placed into the epitaxial layer. </w:t>
+      </w:r>
+    </w:p>
+    <w:p>
+      <w:pPr>
+        <w:pStyle w:val="ListParagraph"/>
+        <w:numPr>
+          <w:ilvl w:val="0"/>
+          <w:numId w:val="1"/>
+        </w:numPr>
+        <w:rPr>
+          <w:lang w:val="en-US"/>
+        </w:rPr>
+      </w:pPr>
+      <w:r>
+        <w:rPr>
+          <w:lang w:val="en-US"/>
+        </w:rPr>
+        <w:t xml:space="preserve">A potential barrier forms where the heavily p-doped (P++) substrate and (P+) wells meet the lightly p-doped (P-) epitaxial layer. </w:t>
+      </w:r>
+    </w:p>
+    <w:p>
+      <w:pPr>
+        <w:pStyle w:val="ListParagraph"/>
+        <w:numPr>
+          <w:ilvl w:val="0"/>
+          <w:numId w:val="1"/>
+        </w:numPr>
+        <w:rPr>
+          <w:lang w:val="en-US"/>
+        </w:rPr>
+      </w:pPr>
+      <w:r>
+        <w:rPr>
+          <w:lang w:val="en-US"/>
+        </w:rPr>
+        <w:t xml:space="preserve">Electrons (e) are </w:t>
+      </w:r>
+      <w:r>
+        <w:rPr>
+          <w:lang w:val="en-US"/>
+        </w:rPr>
+        <w:t>vertically confined</w:t>
+      </w:r>
+      <w:r>
+        <w:rPr>
+          <w:lang w:val="en-US"/>
+        </w:rPr>
+        <w:t xml:space="preserve"> by the potential barriers and </w:t>
+      </w:r>
+      <w:r>
+        <w:rPr>
+          <w:lang w:val="en-US"/>
+        </w:rPr>
+        <w:t>diffuse laterally</w:t>
+      </w:r>
+      <w:r>
+        <w:rPr>
+          <w:lang w:val="en-US"/>
+        </w:rPr>
+        <w:t xml:space="preserve"> across pixels. </w:t>
+      </w:r>
+    </w:p>
+    <w:p>
+      <w:pPr>
+        <w:pStyle w:val="ListParagraph"/>
+        <w:jc w:val="center"/>
+        <w:rPr>
+          <w:lang w:val="en-US"/>
+        </w:rPr>
+      </w:pPr>
+      <w:r>
+        <w:rPr>
+          <w:noProof/>
+        </w:rPr>
+        <w:drawing>
+          <wp:inline distT="0" distB="0" distL="0" distR="0" wp14:anchorId="5E0A47B3" wp14:editId="57ADCCFD">
+            <wp:extent cx="2773885" cy="1750197"/>
+            <wp:effectExtent l="0" t="0" r="0" b="2540"/>
+            <wp:docPr id="5" name="Picture 5" descr="A close up of a map&#10;&#10;Description automatically generated"/>
+            <wp:cNvGraphicFramePr>
+              <a:graphicFrameLocks xmlns:a="http://schemas.openxmlformats.org/drawingml/2006/main" noChangeAspect="1"/>
+            </wp:cNvGraphicFramePr>
+            <a:graphic xmlns:a="http://schemas.openxmlformats.org/drawingml/2006/main">
+              <a:graphicData uri="http://schemas.openxmlformats.org/drawingml/2006/picture">
+                <pic:pic xmlns:pic="http://schemas.openxmlformats.org/drawingml/2006/picture">
+                  <pic:nvPicPr>
+                    <pic:cNvPr id="1" name=""/>
+                    <pic:cNvPicPr/>
+                  </pic:nvPicPr>
+                  <pic:blipFill>
+                    <a:blip r:embed="rId9"/>
+                    <a:stretch>
+                      <a:fillRect/>
+                    </a:stretch>
+                  </pic:blipFill>
+                  <pic:spPr>
+                    <a:xfrm>
+                      <a:off x="0" y="0"/>
                       <a:ext cx="2788423" cy="1759370"/>
                     </a:xfrm>
                     <a:prstGeom prst="rect">
@@ -1377,6 +1446,7 @@
         <w:rPr>
           <w:lang w:val="en-US"/>
         </w:rPr>
+        <w:lastRenderedPageBreak/>
         <w:t>This prohibits diode</w:t>
       </w:r>
       <w:r>
@@ -1666,7 +1736,7 @@
         </w:rPr>
         <w:t xml:space="preserve"> approximately 100ns. [</w:t>
       </w:r>
-      <w:hyperlink r:id="rId9" w:history="1">
+      <w:hyperlink r:id="rId10" w:history="1">
         <w:r>
           <w:t>*</w:t>
         </w:r>
@@ -1796,7 +1866,7 @@
                     <pic:cNvPicPr/>
                   </pic:nvPicPr>
                   <pic:blipFill>
-                    <a:blip r:embed="rId10" cstate="print">
+                    <a:blip r:embed="rId11" cstate="print">
                       <a:extLst>
                         <a:ext uri="{28A0092B-C50C-407E-A947-70E740481C1C}">
                           <a14:useLocalDpi xmlns:a14="http://schemas.microsoft.com/office/drawing/2010/main" val="0"/>
@@ -2237,6 +2307,7 @@
         <w:rPr>
           <w:lang w:val="en-US"/>
         </w:rPr>
+        <w:lastRenderedPageBreak/>
         <w:t xml:space="preserve">If the amplified signal OUT_A exceeds </w:t>
       </w:r>
       <w:r>
@@ -2293,11 +2364,11 @@
       <w:r>
         <w:rPr>
           <w:rFonts w:ascii="Calibri" w:eastAsia="Times New Roman" w:hAnsi="Calibri" w:cs="Calibri"/>
+          <w:noProof/>
           <w:sz w:val="22"/>
           <w:szCs w:val="22"/>
           <w:lang w:val="en-US" w:eastAsia="en-GB"/>
         </w:rPr>
-        <w:lastRenderedPageBreak/>
         <w:drawing>
           <wp:inline distT="0" distB="0" distL="0" distR="0" wp14:anchorId="3CBC9717" wp14:editId="5BE46DFA">
             <wp:extent cx="4351769" cy="2532184"/>
@@ -2314,7 +2385,7 @@
                     <pic:cNvPicPr/>
                   </pic:nvPicPr>
                   <pic:blipFill>
-                    <a:blip r:embed="rId11"/>
+                    <a:blip r:embed="rId12"/>
                     <a:stretch>
                       <a:fillRect/>
                     </a:stretch>
@@ -2516,25 +2587,7 @@
           <w:szCs w:val="22"/>
           <w:lang w:val="en-US"/>
         </w:rPr>
-        <w:t xml:space="preserve"> h</w:t>
-      </w:r>
-      <w:r>
-        <w:rPr>
-          <w:rFonts w:ascii="Calibri" w:hAnsi="Calibri" w:cs="Calibri"/>
-          <w:sz w:val="22"/>
-          <w:szCs w:val="22"/>
-          <w:lang w:val="en-US"/>
-        </w:rPr>
-        <w:t>it information is latched on to one of the three in-pixel memory cells</w:t>
-      </w:r>
-      <w:r>
-        <w:rPr>
-          <w:rFonts w:ascii="Calibri" w:hAnsi="Calibri" w:cs="Calibri"/>
-          <w:sz w:val="22"/>
-          <w:szCs w:val="22"/>
-          <w:lang w:val="en-US"/>
-        </w:rPr>
-        <w:t>.</w:t>
+        <w:t xml:space="preserve"> hit information is latched on to one of the three in-pixel memory cells.</w:t>
       </w:r>
     </w:p>
     <w:p>
@@ -2603,16 +2656,7 @@
           <w:szCs w:val="22"/>
           <w:lang w:val="en-US"/>
         </w:rPr>
-        <w:t xml:space="preserve"> </w:t>
-      </w:r>
-      <w:r>
-        <w:rPr>
-          <w:rFonts w:ascii="Calibri" w:hAnsi="Calibri" w:cs="Calibri"/>
-          <w:sz w:val="22"/>
-          <w:szCs w:val="22"/>
-          <w:lang w:val="en-US"/>
-        </w:rPr>
-        <w:t xml:space="preserve">data </w:t>
+        <w:t xml:space="preserve"> data </w:t>
       </w:r>
       <w:r>
         <w:rPr>
@@ -2966,7 +3010,14 @@
         <w:rPr>
           <w:lang w:val="en-US"/>
         </w:rPr>
-        <w:t xml:space="preserve">The electrons diffuse in the active volume until they reach the depletion region where they drift are collected by the diode. The accumulation of electrons around the diode induce a voltage signal in the input stage of the in-pixel analog front-end circuit. The signal is </w:t>
+        <w:t xml:space="preserve">The electrons diffuse in the active volume until they reach the depletion region where they drift are collected by the diode. The accumulation of electrons around </w:t>
+      </w:r>
+      <w:r>
+        <w:rPr>
+          <w:lang w:val="en-US"/>
+        </w:rPr>
+        <w:lastRenderedPageBreak/>
+        <w:t xml:space="preserve">the diode induce a voltage signal in the input stage of the in-pixel analog front-end circuit. The signal is </w:t>
       </w:r>
       <w:proofErr w:type="spellStart"/>
       <w:r>
@@ -4024,6 +4075,33 @@
       <w:u w:val="single"/>
     </w:rPr>
   </w:style>
+  <w:style w:type="paragraph" w:styleId="BalloonText">
+    <w:name w:val="Balloon Text"/>
+    <w:basedOn w:val="Normal"/>
+    <w:link w:val="BalloonTextChar"/>
+    <w:uiPriority w:val="99"/>
+    <w:semiHidden/>
+    <w:unhideWhenUsed/>
+    <w:rsid w:val="007A4D42"/>
+    <w:rPr>
+      <w:rFonts w:ascii="Times New Roman" w:hAnsi="Times New Roman" w:cs="Times New Roman"/>
+      <w:sz w:val="18"/>
+      <w:szCs w:val="18"/>
+    </w:rPr>
+  </w:style>
+  <w:style w:type="character" w:customStyle="1" w:styleId="BalloonTextChar">
+    <w:name w:val="Balloon Text Char"/>
+    <w:basedOn w:val="DefaultParagraphFont"/>
+    <w:link w:val="BalloonText"/>
+    <w:uiPriority w:val="99"/>
+    <w:semiHidden/>
+    <w:rsid w:val="007A4D42"/>
+    <w:rPr>
+      <w:rFonts w:ascii="Times New Roman" w:hAnsi="Times New Roman" w:cs="Times New Roman"/>
+      <w:sz w:val="18"/>
+      <w:szCs w:val="18"/>
+    </w:rPr>
+  </w:style>
 </w:styles>
 </file>
 

</xml_diff>